<commit_message>
Updated Resume delete address
</commit_message>
<xml_diff>
--- a/assets/Sophie Corbiere Resume Publishing Updated.docx
+++ b/assets/Sophie Corbiere Resume Publishing Updated.docx
@@ -7,22 +7,11 @@
         <w:pBdr>
           <w:bottom w:val="single" w:sz="6" w:space="1" w:color="auto"/>
         </w:pBdr>
-        <w:rPr>
-          <w:rFonts w:ascii="Georgia" w:hAnsi="Georgia" w:cs="Times New Roman"/>
-        </w:rPr>
-      </w:pPr>
-      <w:r>
-        <w:rPr>
-          <w:rFonts w:ascii="Georgia" w:hAnsi="Georgia" w:cs="Times New Roman"/>
-        </w:rPr>
-        <w:t xml:space="preserve">                                    </w:t>
-      </w:r>
-      <w:r>
-        <w:rPr>
-          <w:rFonts w:ascii="Georgia" w:hAnsi="Georgia" w:cs="Times New Roman"/>
-        </w:rPr>
-        <w:t xml:space="preserve">  </w:t>
-      </w:r>
+        <w:jc w:val="center"/>
+        <w:rPr>
+          <w:rFonts w:ascii="Georgia" w:hAnsi="Georgia" w:cs="Times New Roman"/>
+        </w:rPr>
+      </w:pPr>
       <w:r>
         <w:rPr>
           <w:rFonts w:ascii="Georgia" w:hAnsi="Georgia" w:cs="Times New Roman"/>
@@ -48,96 +37,6 @@
           <w:rFonts w:ascii="Georgia" w:hAnsi="Georgia" w:cs="Times New Roman"/>
         </w:rPr>
         <w:br/>
-      </w:r>
-      <w:r>
-        <w:rPr>
-          <w:rFonts w:ascii="Georgia" w:hAnsi="Georgia" w:cs="Times New Roman"/>
-          <w:sz w:val="21"/>
-          <w:szCs w:val="21"/>
-        </w:rPr>
-        <w:t xml:space="preserve">144 </w:t>
-      </w:r>
-      <w:proofErr w:type="spellStart"/>
-      <w:r>
-        <w:rPr>
-          <w:rFonts w:ascii="Georgia" w:hAnsi="Georgia" w:cs="Times New Roman"/>
-          <w:sz w:val="21"/>
-          <w:szCs w:val="21"/>
-        </w:rPr>
-        <w:t>Ranee</w:t>
-      </w:r>
-      <w:proofErr w:type="spellEnd"/>
-      <w:r>
-        <w:rPr>
-          <w:rFonts w:ascii="Georgia" w:hAnsi="Georgia" w:cs="Times New Roman"/>
-          <w:sz w:val="21"/>
-          <w:szCs w:val="21"/>
-        </w:rPr>
-        <w:t xml:space="preserve"> Avenue</w:t>
-      </w:r>
-      <w:r>
-        <w:rPr>
-          <w:rFonts w:ascii="Georgia" w:hAnsi="Georgia" w:cs="Times New Roman"/>
-          <w:sz w:val="21"/>
-          <w:szCs w:val="21"/>
-        </w:rPr>
-        <w:t xml:space="preserve">, </w:t>
-      </w:r>
-      <w:r>
-        <w:rPr>
-          <w:rFonts w:ascii="Georgia" w:hAnsi="Georgia" w:cs="Times New Roman"/>
-          <w:sz w:val="21"/>
-          <w:szCs w:val="21"/>
-        </w:rPr>
-        <w:t>North York, Ontario</w:t>
-      </w:r>
-      <w:r>
-        <w:rPr>
-          <w:rFonts w:ascii="Georgia" w:hAnsi="Georgia" w:cs="Times New Roman"/>
-          <w:sz w:val="21"/>
-          <w:szCs w:val="21"/>
-        </w:rPr>
-        <w:t xml:space="preserve">, </w:t>
-      </w:r>
-      <w:r>
-        <w:rPr>
-          <w:rFonts w:ascii="Georgia" w:hAnsi="Georgia" w:cs="Times New Roman"/>
-          <w:sz w:val="21"/>
-          <w:szCs w:val="21"/>
-        </w:rPr>
-        <w:t>M6A 1N4</w:t>
-      </w:r>
-      <w:r>
-        <w:rPr>
-          <w:rFonts w:ascii="Georgia" w:hAnsi="Georgia" w:cs="Times New Roman"/>
-          <w:sz w:val="21"/>
-          <w:szCs w:val="21"/>
-        </w:rPr>
-        <w:t>,</w:t>
-      </w:r>
-      <w:r>
-        <w:rPr>
-          <w:rFonts w:ascii="Georgia" w:hAnsi="Georgia" w:cs="Times New Roman"/>
-          <w:sz w:val="21"/>
-          <w:szCs w:val="21"/>
-        </w:rPr>
-        <w:t xml:space="preserve"> (647) 830-4116</w:t>
-      </w:r>
-      <w:r>
-        <w:rPr>
-          <w:rFonts w:ascii="Georgia" w:hAnsi="Georgia" w:cs="Times New Roman"/>
-          <w:sz w:val="21"/>
-          <w:szCs w:val="21"/>
-        </w:rPr>
-        <w:t>,</w:t>
-      </w:r>
-      <w:r>
-        <w:rPr>
-          <w:rFonts w:ascii="Georgia" w:hAnsi="Georgia" w:cs="Times New Roman"/>
-          <w:sz w:val="21"/>
-          <w:szCs w:val="21"/>
-        </w:rPr>
-        <w:t xml:space="preserve"> </w:t>
       </w:r>
       <w:r>
         <w:rPr>
@@ -361,7 +260,55 @@
           <w:sz w:val="22"/>
           <w:szCs w:val="22"/>
         </w:rPr>
-        <w:t xml:space="preserve"> an unconditional commitment to the work of literacy and publishing, and enjoys collaborating with others multicultural, multidisciplinary ways </w:t>
+        <w:t xml:space="preserve"> an unconditional commitment to the work of literacy and publishing, and enjoys collaborating with others </w:t>
+      </w:r>
+      <w:r>
+        <w:rPr>
+          <w:rFonts w:ascii="Georgia" w:hAnsi="Georgia" w:cs="Times New Roman"/>
+          <w:sz w:val="22"/>
+          <w:szCs w:val="22"/>
+        </w:rPr>
+        <w:t xml:space="preserve">in </w:t>
+      </w:r>
+      <w:r>
+        <w:rPr>
+          <w:rFonts w:ascii="Georgia" w:hAnsi="Georgia" w:cs="Times New Roman"/>
+          <w:sz w:val="22"/>
+          <w:szCs w:val="22"/>
+        </w:rPr>
+        <w:t xml:space="preserve">multicultural, </w:t>
+      </w:r>
+      <w:r>
+        <w:rPr>
+          <w:rFonts w:ascii="Georgia" w:hAnsi="Georgia" w:cs="Times New Roman"/>
+          <w:sz w:val="22"/>
+          <w:szCs w:val="22"/>
+        </w:rPr>
+        <w:t xml:space="preserve">and </w:t>
+      </w:r>
+      <w:r>
+        <w:rPr>
+          <w:rFonts w:ascii="Georgia" w:hAnsi="Georgia" w:cs="Times New Roman"/>
+          <w:sz w:val="22"/>
+          <w:szCs w:val="22"/>
+        </w:rPr>
+        <w:t>multidisciplinar</w:t>
+      </w:r>
+      <w:r>
+        <w:rPr>
+          <w:rFonts w:ascii="Georgia" w:hAnsi="Georgia" w:cs="Times New Roman"/>
+          <w:sz w:val="22"/>
+          <w:szCs w:val="22"/>
+        </w:rPr>
+        <w:t>ian</w:t>
+      </w:r>
+      <w:r>
+        <w:rPr>
+          <w:rFonts w:ascii="Georgia" w:hAnsi="Georgia" w:cs="Times New Roman"/>
+          <w:sz w:val="22"/>
+          <w:szCs w:val="22"/>
+        </w:rPr>
+        <w:t xml:space="preserve"> ways </w:t>
       </w:r>
     </w:p>
     <w:p>

</xml_diff>

<commit_message>
updated resume and Insta campaign
</commit_message>
<xml_diff>
--- a/assets/Sophie Corbiere Resume Publishing Updated.docx
+++ b/assets/Sophie Corbiere Resume Publishing Updated.docx
@@ -1,6 +1,6 @@
 
 <file path=word/document.xml><?xml version="1.0" encoding="utf-8"?>
-<w:document xmlns:wpc="http://schemas.microsoft.com/office/word/2010/wordprocessingCanvas" xmlns:cx="http://schemas.microsoft.com/office/drawing/2014/chartex" xmlns:cx1="http://schemas.microsoft.com/office/drawing/2015/9/8/chartex" xmlns:cx2="http://schemas.microsoft.com/office/drawing/2015/10/21/chartex" xmlns:cx3="http://schemas.microsoft.com/office/drawing/2016/5/9/chartex" xmlns:cx4="http://schemas.microsoft.com/office/drawing/2016/5/10/chartex" xmlns:cx5="http://schemas.microsoft.com/office/drawing/2016/5/11/chartex" xmlns:cx6="http://schemas.microsoft.com/office/drawing/2016/5/12/chartex" xmlns:cx7="http://schemas.microsoft.com/office/drawing/2016/5/13/chartex" xmlns:cx8="http://schemas.microsoft.com/office/drawing/2016/5/14/chartex" xmlns:mc="http://schemas.openxmlformats.org/markup-compatibility/2006" xmlns:aink="http://schemas.microsoft.com/office/drawing/2016/ink" xmlns:am3d="http://schemas.microsoft.com/office/drawing/2017/model3d" xmlns:o="urn:schemas-microsoft-com:office:office" xmlns:oel="http://schemas.microsoft.com/office/2019/extlst" xmlns:r="http://schemas.openxmlformats.org/officeDocument/2006/relationships" xmlns:m="http://schemas.openxmlformats.org/officeDocument/2006/math" xmlns:v="urn:schemas-microsoft-com:vml" xmlns:wp14="http://schemas.microsoft.com/office/word/2010/wordprocessingDrawing" xmlns:wp="http://schemas.openxmlformats.org/drawingml/2006/wordprocessingDrawing" xmlns:w10="urn:schemas-microsoft-com:office:word" xmlns:w="http://schemas.openxmlformats.org/wordprocessingml/2006/main" xmlns:w14="http://schemas.microsoft.com/office/word/2010/wordml" xmlns:w15="http://schemas.microsoft.com/office/word/2012/wordml" xmlns:w16cex="http://schemas.microsoft.com/office/word/2018/wordml/cex" xmlns:w16cid="http://schemas.microsoft.com/office/word/2016/wordml/cid" xmlns:w16="http://schemas.microsoft.com/office/word/2018/wordml" xmlns:w16sdtdh="http://schemas.microsoft.com/office/word/2020/wordml/sdtdatahash" xmlns:w16se="http://schemas.microsoft.com/office/word/2015/wordml/symex" xmlns:wpg="http://schemas.microsoft.com/office/word/2010/wordprocessingGroup" xmlns:wpi="http://schemas.microsoft.com/office/word/2010/wordprocessingInk" xmlns:wne="http://schemas.microsoft.com/office/word/2006/wordml" xmlns:wps="http://schemas.microsoft.com/office/word/2010/wordprocessingShape" mc:Ignorable="w14 w15 w16se w16cid w16 w16cex w16sdtdh wp14">
+<w:document xmlns:wpc="http://schemas.microsoft.com/office/word/2010/wordprocessingCanvas" xmlns:cx="http://schemas.microsoft.com/office/drawing/2014/chartex" xmlns:cx1="http://schemas.microsoft.com/office/drawing/2015/9/8/chartex" xmlns:cx2="http://schemas.microsoft.com/office/drawing/2015/10/21/chartex" xmlns:cx3="http://schemas.microsoft.com/office/drawing/2016/5/9/chartex" xmlns:cx4="http://schemas.microsoft.com/office/drawing/2016/5/10/chartex" xmlns:cx5="http://schemas.microsoft.com/office/drawing/2016/5/11/chartex" xmlns:cx6="http://schemas.microsoft.com/office/drawing/2016/5/12/chartex" xmlns:cx7="http://schemas.microsoft.com/office/drawing/2016/5/13/chartex" xmlns:cx8="http://schemas.microsoft.com/office/drawing/2016/5/14/chartex" xmlns:mc="http://schemas.openxmlformats.org/markup-compatibility/2006" xmlns:aink="http://schemas.microsoft.com/office/drawing/2016/ink" xmlns:am3d="http://schemas.microsoft.com/office/drawing/2017/model3d" xmlns:o="urn:schemas-microsoft-com:office:office" xmlns:oel="http://schemas.microsoft.com/office/2019/extlst" xmlns:r="http://schemas.openxmlformats.org/officeDocument/2006/relationships" xmlns:m="http://schemas.openxmlformats.org/officeDocument/2006/math" xmlns:v="urn:schemas-microsoft-com:vml" xmlns:wp14="http://schemas.microsoft.com/office/word/2010/wordprocessingDrawing" xmlns:wp="http://schemas.openxmlformats.org/drawingml/2006/wordprocessingDrawing" xmlns:w10="urn:schemas-microsoft-com:office:word" xmlns:w="http://schemas.openxmlformats.org/wordprocessingml/2006/main" xmlns:w14="http://schemas.microsoft.com/office/word/2010/wordml" xmlns:w15="http://schemas.microsoft.com/office/word/2012/wordml" xmlns:w16cex="http://schemas.microsoft.com/office/word/2018/wordml/cex" xmlns:w16cid="http://schemas.microsoft.com/office/word/2016/wordml/cid" xmlns:w16="http://schemas.microsoft.com/office/word/2018/wordml" xmlns:w16du="http://schemas.microsoft.com/office/word/2023/wordml/word16du" xmlns:w16sdtdh="http://schemas.microsoft.com/office/word/2020/wordml/sdtdatahash" xmlns:w16se="http://schemas.microsoft.com/office/word/2015/wordml/symex" xmlns:wpg="http://schemas.microsoft.com/office/word/2010/wordprocessingGroup" xmlns:wpi="http://schemas.microsoft.com/office/word/2010/wordprocessingInk" xmlns:wne="http://schemas.microsoft.com/office/word/2006/wordml" xmlns:wps="http://schemas.microsoft.com/office/word/2010/wordprocessingShape" mc:Ignorable="w14 w15 w16se w16cid w16 w16cex w16sdtdh wp14">
   <w:body>
     <w:p>
       <w:pPr>
@@ -390,25 +390,23 @@
           <w:sz w:val="22"/>
           <w:szCs w:val="22"/>
         </w:rPr>
-        <w:t xml:space="preserve">     </w:t>
-      </w:r>
-      <w:r>
-        <w:rPr>
-          <w:rFonts w:ascii="Georgia" w:hAnsi="Georgia" w:cs="Times New Roman"/>
-          <w:b/>
-          <w:bCs/>
-          <w:sz w:val="22"/>
-          <w:szCs w:val="22"/>
-        </w:rPr>
-        <w:t xml:space="preserve"> </w:t>
-      </w:r>
-      <w:r>
-        <w:rPr>
-          <w:rFonts w:ascii="Georgia" w:hAnsi="Georgia" w:cs="Times New Roman"/>
-          <w:sz w:val="22"/>
-          <w:szCs w:val="22"/>
-        </w:rPr>
-        <w:t>Expected 2023</w:t>
+        <w:t xml:space="preserve">    </w:t>
+      </w:r>
+      <w:r>
+        <w:rPr>
+          <w:rFonts w:ascii="Georgia" w:hAnsi="Georgia" w:cs="Times New Roman"/>
+          <w:sz w:val="22"/>
+          <w:szCs w:val="22"/>
+        </w:rPr>
+        <w:t>Graduated</w:t>
+      </w:r>
+      <w:r>
+        <w:rPr>
+          <w:rFonts w:ascii="Georgia" w:hAnsi="Georgia" w:cs="Times New Roman"/>
+          <w:sz w:val="22"/>
+          <w:szCs w:val="22"/>
+        </w:rPr>
+        <w:t xml:space="preserve"> 2023</w:t>
       </w:r>
     </w:p>
     <w:p>
@@ -598,7 +596,7 @@
           <w:sz w:val="22"/>
           <w:szCs w:val="22"/>
         </w:rPr>
-        <w:t>2</w:t>
+        <w:t>3</w:t>
       </w:r>
       <w:r>
         <w:rPr>
@@ -713,33 +711,25 @@
           <w:sz w:val="22"/>
           <w:szCs w:val="22"/>
         </w:rPr>
-        <w:t>Books and Bookmaking in the 21</w:t>
-      </w:r>
-      <w:r>
-        <w:rPr>
-          <w:rFonts w:ascii="Georgia" w:hAnsi="Georgia" w:cs="Times New Roman"/>
-          <w:sz w:val="22"/>
-          <w:szCs w:val="22"/>
-          <w:vertAlign w:val="superscript"/>
-        </w:rPr>
-        <w:t>st</w:t>
-      </w:r>
-      <w:r>
-        <w:rPr>
-          <w:rFonts w:ascii="Georgia" w:hAnsi="Georgia" w:cs="Times New Roman"/>
-          <w:sz w:val="22"/>
-          <w:szCs w:val="22"/>
-        </w:rPr>
-        <w:t xml:space="preserve"> Century.                            </w:t>
-      </w:r>
-      <w:r>
-        <w:rPr>
-          <w:rFonts w:ascii="Georgia" w:hAnsi="Georgia" w:cs="Times New Roman"/>
-          <w:sz w:val="22"/>
-          <w:szCs w:val="22"/>
-        </w:rPr>
-        <w:t xml:space="preserve">    </w:t>
-      </w:r>
+        <w:t xml:space="preserve">Instagram Campaign for Existere </w:t>
+      </w:r>
+      <w:r>
+        <w:rPr>
+          <w:rFonts w:ascii="Georgia" w:hAnsi="Georgia" w:cs="Times New Roman"/>
+          <w:sz w:val="22"/>
+          <w:szCs w:val="22"/>
+        </w:rPr>
+        <w:t xml:space="preserve">                            </w:t>
+      </w:r>
+      <w:r>
+        <w:rPr>
+          <w:rFonts w:ascii="Georgia" w:hAnsi="Georgia" w:cs="Times New Roman"/>
+          <w:sz w:val="22"/>
+          <w:szCs w:val="22"/>
+        </w:rPr>
+        <w:t xml:space="preserve">                                         </w:t>
+      </w:r>
+      <w:proofErr w:type="gramStart"/>
       <w:r>
         <w:rPr>
           <w:rFonts w:ascii="Georgia" w:hAnsi="Georgia" w:cs="Times New Roman"/>
@@ -754,7 +744,40 @@
           <w:sz w:val="22"/>
           <w:szCs w:val="22"/>
         </w:rPr>
-        <w:t xml:space="preserve"> (Final Grade: A+)</w:t>
+        <w:t xml:space="preserve"> </w:t>
+      </w:r>
+      <w:r>
+        <w:rPr>
+          <w:rFonts w:ascii="Georgia" w:hAnsi="Georgia" w:cs="Times New Roman"/>
+          <w:sz w:val="22"/>
+          <w:szCs w:val="22"/>
+        </w:rPr>
+        <w:t>(</w:t>
+      </w:r>
+      <w:proofErr w:type="gramEnd"/>
+      <w:r>
+        <w:rPr>
+          <w:rFonts w:ascii="Georgia" w:hAnsi="Georgia" w:cs="Times New Roman"/>
+          <w:sz w:val="22"/>
+          <w:szCs w:val="22"/>
+        </w:rPr>
+        <w:t>202</w:t>
+      </w:r>
+      <w:r>
+        <w:rPr>
+          <w:rFonts w:ascii="Georgia" w:hAnsi="Georgia" w:cs="Times New Roman"/>
+          <w:sz w:val="22"/>
+          <w:szCs w:val="22"/>
+        </w:rPr>
+        <w:t>3</w:t>
+      </w:r>
+      <w:r>
+        <w:rPr>
+          <w:rFonts w:ascii="Georgia" w:hAnsi="Georgia" w:cs="Times New Roman"/>
+          <w:sz w:val="22"/>
+          <w:szCs w:val="22"/>
+        </w:rPr>
+        <w:t>)</w:t>
       </w:r>
     </w:p>
     <w:p>
@@ -776,153 +799,57 @@
           <w:sz w:val="22"/>
           <w:szCs w:val="22"/>
         </w:rPr>
-        <w:t xml:space="preserve">Completed weekly group </w:t>
-      </w:r>
-      <w:r>
-        <w:rPr>
-          <w:rFonts w:ascii="Georgia" w:hAnsi="Georgia" w:cs="Times New Roman"/>
-          <w:sz w:val="22"/>
-          <w:szCs w:val="22"/>
-        </w:rPr>
-        <w:t xml:space="preserve">presentations </w:t>
-      </w:r>
-      <w:r>
-        <w:rPr>
-          <w:rFonts w:ascii="Georgia" w:hAnsi="Georgia" w:cs="Times New Roman"/>
-          <w:sz w:val="22"/>
-          <w:szCs w:val="22"/>
-        </w:rPr>
-        <w:t>completing publishing tasks</w:t>
-      </w:r>
-      <w:r>
-        <w:rPr>
-          <w:rFonts w:ascii="Georgia" w:hAnsi="Georgia" w:cs="Times New Roman"/>
-          <w:sz w:val="22"/>
-          <w:szCs w:val="22"/>
-        </w:rPr>
-        <w:t xml:space="preserve"> such as </w:t>
-      </w:r>
-      <w:r>
-        <w:rPr>
-          <w:rFonts w:ascii="Georgia" w:hAnsi="Georgia" w:cs="Times New Roman"/>
-          <w:sz w:val="22"/>
-          <w:szCs w:val="22"/>
-        </w:rPr>
-        <w:t>book design</w:t>
-      </w:r>
-      <w:r>
-        <w:rPr>
-          <w:rFonts w:ascii="Georgia" w:hAnsi="Georgia" w:cs="Times New Roman"/>
-          <w:sz w:val="22"/>
-          <w:szCs w:val="22"/>
-        </w:rPr>
-        <w:t xml:space="preserve">, </w:t>
-      </w:r>
-      <w:r>
-        <w:rPr>
-          <w:rFonts w:ascii="Georgia" w:hAnsi="Georgia" w:cs="Times New Roman"/>
-          <w:sz w:val="22"/>
-          <w:szCs w:val="22"/>
-        </w:rPr>
-        <w:t>comparative titles research</w:t>
-      </w:r>
-      <w:r>
-        <w:rPr>
-          <w:rFonts w:ascii="Georgia" w:hAnsi="Georgia" w:cs="Times New Roman"/>
-          <w:sz w:val="22"/>
-          <w:szCs w:val="22"/>
-        </w:rPr>
-        <w:t xml:space="preserve">, </w:t>
-      </w:r>
-      <w:r>
-        <w:rPr>
-          <w:rFonts w:ascii="Georgia" w:hAnsi="Georgia" w:cs="Times New Roman"/>
-          <w:sz w:val="22"/>
-          <w:szCs w:val="22"/>
-        </w:rPr>
-        <w:t>book proposals</w:t>
-      </w:r>
-      <w:r>
-        <w:rPr>
-          <w:rFonts w:ascii="Georgia" w:hAnsi="Georgia" w:cs="Times New Roman"/>
-          <w:sz w:val="22"/>
-          <w:szCs w:val="22"/>
-        </w:rPr>
-        <w:t xml:space="preserve">, </w:t>
-      </w:r>
-      <w:r>
-        <w:rPr>
-          <w:rFonts w:ascii="Georgia" w:hAnsi="Georgia" w:cs="Times New Roman"/>
-          <w:sz w:val="22"/>
-          <w:szCs w:val="22"/>
-        </w:rPr>
-        <w:t>production spec sheets</w:t>
-      </w:r>
-      <w:r>
-        <w:rPr>
-          <w:rFonts w:ascii="Georgia" w:hAnsi="Georgia" w:cs="Times New Roman"/>
-          <w:sz w:val="22"/>
-          <w:szCs w:val="22"/>
-        </w:rPr>
-        <w:t xml:space="preserve">, </w:t>
-      </w:r>
-      <w:proofErr w:type="gramStart"/>
-      <w:r>
-        <w:rPr>
-          <w:rFonts w:ascii="Georgia" w:hAnsi="Georgia" w:cs="Times New Roman"/>
-          <w:sz w:val="22"/>
-          <w:szCs w:val="22"/>
-        </w:rPr>
-        <w:t>profit</w:t>
-      </w:r>
-      <w:proofErr w:type="gramEnd"/>
-      <w:r>
-        <w:rPr>
-          <w:rFonts w:ascii="Georgia" w:hAnsi="Georgia" w:cs="Times New Roman"/>
-          <w:sz w:val="22"/>
-          <w:szCs w:val="22"/>
-        </w:rPr>
-        <w:t xml:space="preserve"> and loss reports</w:t>
-      </w:r>
-      <w:r>
-        <w:rPr>
-          <w:rFonts w:ascii="Georgia" w:hAnsi="Georgia" w:cs="Times New Roman"/>
-          <w:sz w:val="22"/>
-          <w:szCs w:val="22"/>
-        </w:rPr>
-        <w:t xml:space="preserve">, </w:t>
-      </w:r>
-      <w:r>
-        <w:rPr>
-          <w:rFonts w:ascii="Georgia" w:hAnsi="Georgia" w:cs="Times New Roman"/>
-          <w:sz w:val="22"/>
-          <w:szCs w:val="22"/>
-        </w:rPr>
-        <w:t xml:space="preserve">BISAC codes, </w:t>
-      </w:r>
-      <w:r>
-        <w:rPr>
-          <w:rFonts w:ascii="Georgia" w:hAnsi="Georgia" w:cs="Times New Roman"/>
-          <w:sz w:val="22"/>
-          <w:szCs w:val="22"/>
-        </w:rPr>
-        <w:t xml:space="preserve">and </w:t>
-      </w:r>
-      <w:r>
-        <w:rPr>
-          <w:rFonts w:ascii="Georgia" w:hAnsi="Georgia" w:cs="Times New Roman"/>
-          <w:sz w:val="22"/>
-          <w:szCs w:val="22"/>
-        </w:rPr>
-        <w:t>marketing theory</w:t>
-      </w:r>
-      <w:r>
-        <w:rPr>
-          <w:rFonts w:ascii="Georgia" w:hAnsi="Georgia" w:cs="Times New Roman"/>
-          <w:sz w:val="22"/>
-          <w:szCs w:val="22"/>
-        </w:rPr>
-        <w:t xml:space="preserve">. </w:t>
+        <w:t xml:space="preserve">Created a social media campaign for </w:t>
+      </w:r>
+      <w:r>
+        <w:rPr>
+          <w:rFonts w:ascii="Georgia" w:hAnsi="Georgia" w:cs="Times New Roman"/>
+          <w:i/>
+          <w:iCs/>
+          <w:sz w:val="22"/>
+          <w:szCs w:val="22"/>
+        </w:rPr>
+        <w:t>Existere</w:t>
+      </w:r>
+      <w:r>
+        <w:rPr>
+          <w:rFonts w:ascii="Georgia" w:hAnsi="Georgia" w:cs="Times New Roman"/>
+          <w:sz w:val="22"/>
+          <w:szCs w:val="22"/>
+        </w:rPr>
+        <w:t xml:space="preserve">, York University’s literary journal to promote authors from its most recent issue, issue 42.1. </w:t>
+      </w:r>
+      <w:r>
+        <w:rPr>
+          <w:rFonts w:ascii="Georgia" w:hAnsi="Georgia" w:cs="Times New Roman"/>
+          <w:sz w:val="22"/>
+          <w:szCs w:val="22"/>
+        </w:rPr>
+        <w:t>Conducted interviews for a short 3</w:t>
+      </w:r>
+      <w:r>
+        <w:rPr>
+          <w:rFonts w:ascii="Georgia" w:hAnsi="Georgia" w:cs="Times New Roman"/>
+          <w:sz w:val="22"/>
+          <w:szCs w:val="22"/>
+        </w:rPr>
+        <w:t>-</w:t>
+      </w:r>
+      <w:r>
+        <w:rPr>
+          <w:rFonts w:ascii="Georgia" w:hAnsi="Georgia" w:cs="Times New Roman"/>
+          <w:sz w:val="22"/>
+          <w:szCs w:val="22"/>
+        </w:rPr>
+        <w:t xml:space="preserve">minute video for Instagram. I also created graphic Instagram posts to promote the authors with a biography post and a quote post for each author. </w:t>
+      </w:r>
+      <w:r>
+        <w:rPr>
+          <w:rFonts w:ascii="Georgia" w:hAnsi="Georgia" w:cs="Times New Roman"/>
+          <w:sz w:val="22"/>
+          <w:szCs w:val="22"/>
+        </w:rPr>
+        <w:t>The campaign ran from late January 2023 until early May 2023.</w:t>
       </w:r>
     </w:p>
     <w:p>
@@ -1174,6 +1101,7 @@
           <w:sz w:val="22"/>
           <w:szCs w:val="22"/>
         </w:rPr>
+        <w:lastRenderedPageBreak/>
         <w:t>Responsible for answering inbound/outbound customer inquiries using queue telephone system.</w:t>
       </w:r>
     </w:p>
@@ -1198,7 +1126,6 @@
           <w:sz w:val="22"/>
           <w:szCs w:val="22"/>
         </w:rPr>
-        <w:lastRenderedPageBreak/>
         <w:t>Responsible for researching information to answer lengthy and complex questions and call the customer back as required.</w:t>
       </w:r>
     </w:p>
@@ -2048,7 +1975,7 @@
 </file>
 
 <file path=word/numbering.xml><?xml version="1.0" encoding="utf-8"?>
-<w:numbering xmlns:wpc="http://schemas.microsoft.com/office/word/2010/wordprocessingCanvas" xmlns:cx="http://schemas.microsoft.com/office/drawing/2014/chartex" xmlns:cx1="http://schemas.microsoft.com/office/drawing/2015/9/8/chartex" xmlns:cx2="http://schemas.microsoft.com/office/drawing/2015/10/21/chartex" xmlns:cx3="http://schemas.microsoft.com/office/drawing/2016/5/9/chartex" xmlns:cx4="http://schemas.microsoft.com/office/drawing/2016/5/10/chartex" xmlns:cx5="http://schemas.microsoft.com/office/drawing/2016/5/11/chartex" xmlns:cx6="http://schemas.microsoft.com/office/drawing/2016/5/12/chartex" xmlns:cx7="http://schemas.microsoft.com/office/drawing/2016/5/13/chartex" xmlns:cx8="http://schemas.microsoft.com/office/drawing/2016/5/14/chartex" xmlns:mc="http://schemas.openxmlformats.org/markup-compatibility/2006" xmlns:aink="http://schemas.microsoft.com/office/drawing/2016/ink" xmlns:am3d="http://schemas.microsoft.com/office/drawing/2017/model3d" xmlns:o="urn:schemas-microsoft-com:office:office" xmlns:oel="http://schemas.microsoft.com/office/2019/extlst" xmlns:r="http://schemas.openxmlformats.org/officeDocument/2006/relationships" xmlns:m="http://schemas.openxmlformats.org/officeDocument/2006/math" xmlns:v="urn:schemas-microsoft-com:vml" xmlns:wp14="http://schemas.microsoft.com/office/word/2010/wordprocessingDrawing" xmlns:wp="http://schemas.openxmlformats.org/drawingml/2006/wordprocessingDrawing" xmlns:w10="urn:schemas-microsoft-com:office:word" xmlns:w="http://schemas.openxmlformats.org/wordprocessingml/2006/main" xmlns:w14="http://schemas.microsoft.com/office/word/2010/wordml" xmlns:w15="http://schemas.microsoft.com/office/word/2012/wordml" xmlns:w16cex="http://schemas.microsoft.com/office/word/2018/wordml/cex" xmlns:w16cid="http://schemas.microsoft.com/office/word/2016/wordml/cid" xmlns:w16="http://schemas.microsoft.com/office/word/2018/wordml" xmlns:w16sdtdh="http://schemas.microsoft.com/office/word/2020/wordml/sdtdatahash" xmlns:w16se="http://schemas.microsoft.com/office/word/2015/wordml/symex" xmlns:wpg="http://schemas.microsoft.com/office/word/2010/wordprocessingGroup" xmlns:wpi="http://schemas.microsoft.com/office/word/2010/wordprocessingInk" xmlns:wne="http://schemas.microsoft.com/office/word/2006/wordml" xmlns:wps="http://schemas.microsoft.com/office/word/2010/wordprocessingShape" mc:Ignorable="w14 w15 w16se w16cid w16 w16cex w16sdtdh wp14">
+<w:numbering xmlns:wpc="http://schemas.microsoft.com/office/word/2010/wordprocessingCanvas" xmlns:cx="http://schemas.microsoft.com/office/drawing/2014/chartex" xmlns:cx1="http://schemas.microsoft.com/office/drawing/2015/9/8/chartex" xmlns:cx2="http://schemas.microsoft.com/office/drawing/2015/10/21/chartex" xmlns:cx3="http://schemas.microsoft.com/office/drawing/2016/5/9/chartex" xmlns:cx4="http://schemas.microsoft.com/office/drawing/2016/5/10/chartex" xmlns:cx5="http://schemas.microsoft.com/office/drawing/2016/5/11/chartex" xmlns:cx6="http://schemas.microsoft.com/office/drawing/2016/5/12/chartex" xmlns:cx7="http://schemas.microsoft.com/office/drawing/2016/5/13/chartex" xmlns:cx8="http://schemas.microsoft.com/office/drawing/2016/5/14/chartex" xmlns:mc="http://schemas.openxmlformats.org/markup-compatibility/2006" xmlns:aink="http://schemas.microsoft.com/office/drawing/2016/ink" xmlns:am3d="http://schemas.microsoft.com/office/drawing/2017/model3d" xmlns:o="urn:schemas-microsoft-com:office:office" xmlns:oel="http://schemas.microsoft.com/office/2019/extlst" xmlns:r="http://schemas.openxmlformats.org/officeDocument/2006/relationships" xmlns:m="http://schemas.openxmlformats.org/officeDocument/2006/math" xmlns:v="urn:schemas-microsoft-com:vml" xmlns:wp14="http://schemas.microsoft.com/office/word/2010/wordprocessingDrawing" xmlns:wp="http://schemas.openxmlformats.org/drawingml/2006/wordprocessingDrawing" xmlns:w10="urn:schemas-microsoft-com:office:word" xmlns:w="http://schemas.openxmlformats.org/wordprocessingml/2006/main" xmlns:w14="http://schemas.microsoft.com/office/word/2010/wordml" xmlns:w15="http://schemas.microsoft.com/office/word/2012/wordml" xmlns:w16cex="http://schemas.microsoft.com/office/word/2018/wordml/cex" xmlns:w16cid="http://schemas.microsoft.com/office/word/2016/wordml/cid" xmlns:w16="http://schemas.microsoft.com/office/word/2018/wordml" xmlns:w16du="http://schemas.microsoft.com/office/word/2023/wordml/word16du" xmlns:w16sdtdh="http://schemas.microsoft.com/office/word/2020/wordml/sdtdatahash" xmlns:w16se="http://schemas.microsoft.com/office/word/2015/wordml/symex" xmlns:wpg="http://schemas.microsoft.com/office/word/2010/wordprocessingGroup" xmlns:wpi="http://schemas.microsoft.com/office/word/2010/wordprocessingInk" xmlns:wne="http://schemas.microsoft.com/office/word/2006/wordml" xmlns:wps="http://schemas.microsoft.com/office/word/2010/wordprocessingShape" mc:Ignorable="w14 w15 w16se w16cid w16 w16cex w16sdtdh wp14">
   <w:abstractNum w:abstractNumId="0" w15:restartNumberingAfterBreak="0">
     <w:nsid w:val="00000005"/>
     <w:multiLevelType w:val="singleLevel"/>

</xml_diff>